<commit_message>
Added alarm repeat system
</commit_message>
<xml_diff>
--- a/Manual Test Plan for GUI.docx
+++ b/Manual Test Plan for GUI.docx
@@ -4,31 +4,148 @@
   <w:body>
     <w:p>
       <w:pPr>
-        <w:rPr>
-          <w:sz w:val="32"/>
-          <w:szCs w:val="32"/>
-        </w:rPr>
-      </w:pPr>
-      <w:r>
-        <w:rPr>
-          <w:sz w:val="32"/>
-          <w:szCs w:val="32"/>
-        </w:rPr>
-        <w:t xml:space="preserve">Manual Test Plan </w:t>
-      </w:r>
-      <w:r>
-        <w:rPr>
-          <w:sz w:val="32"/>
-          <w:szCs w:val="32"/>
-        </w:rPr>
-        <w:t>for</w:t>
-      </w:r>
-      <w:r>
-        <w:rPr>
-          <w:sz w:val="32"/>
-          <w:szCs w:val="32"/>
-        </w:rPr>
-        <w:t xml:space="preserve"> GUI</w:t>
+        <w:jc w:val="center"/>
+        <w:rPr>
+          <w:b/>
+          <w:sz w:val="32"/>
+          <w:szCs w:val="32"/>
+        </w:rPr>
+      </w:pPr>
+      <w:r>
+        <w:rPr>
+          <w:b/>
+          <w:sz w:val="32"/>
+          <w:szCs w:val="32"/>
+        </w:rPr>
+        <w:t>Manual Test Plan for GUI</w:t>
+      </w:r>
+    </w:p>
+    <w:p>
+      <w:pPr>
+        <w:rPr>
+          <w:b/>
+          <w:sz w:val="32"/>
+          <w:szCs w:val="32"/>
+        </w:rPr>
+      </w:pPr>
+      <w:r>
+        <w:rPr>
+          <w:b/>
+          <w:sz w:val="32"/>
+          <w:szCs w:val="32"/>
+        </w:rPr>
+        <w:t>First time runn</w:t>
+      </w:r>
+      <w:r>
+        <w:rPr>
+          <w:b/>
+          <w:sz w:val="32"/>
+          <w:szCs w:val="32"/>
+        </w:rPr>
+        <w:t>ing the App</w:t>
+      </w:r>
+    </w:p>
+    <w:p>
+      <w:pPr>
+        <w:rPr>
+          <w:sz w:val="32"/>
+          <w:szCs w:val="32"/>
+        </w:rPr>
+      </w:pPr>
+      <w:r>
+        <w:rPr>
+          <w:sz w:val="32"/>
+          <w:szCs w:val="32"/>
+        </w:rPr>
+        <w:t>The following welcome screen should be shown. After clicking got it, the app should proceed to the main activity.</w:t>
+      </w:r>
+    </w:p>
+    <w:p>
+      <w:pPr>
+        <w:rPr>
+          <w:sz w:val="32"/>
+          <w:szCs w:val="32"/>
+        </w:rPr>
+      </w:pPr>
+      <w:r>
+        <w:rPr>
+          <w:noProof/>
+          <w:sz w:val="32"/>
+          <w:szCs w:val="32"/>
+        </w:rPr>
+        <w:drawing>
+          <wp:inline distT="0" distB="0" distL="0" distR="0">
+            <wp:extent cx="2571750" cy="4572000"/>
+            <wp:effectExtent l="0" t="0" r="0" b="0"/>
+            <wp:docPr id="10" name="Picture 10"/>
+            <wp:cNvGraphicFramePr>
+              <a:graphicFrameLocks xmlns:a="http://schemas.openxmlformats.org/drawingml/2006/main" noChangeAspect="1"/>
+            </wp:cNvGraphicFramePr>
+            <a:graphic xmlns:a="http://schemas.openxmlformats.org/drawingml/2006/main">
+              <a:graphicData uri="http://schemas.openxmlformats.org/drawingml/2006/picture">
+                <pic:pic xmlns:pic="http://schemas.openxmlformats.org/drawingml/2006/picture">
+                  <pic:nvPicPr>
+                    <pic:cNvPr id="10" name="welcome.png"/>
+                    <pic:cNvPicPr/>
+                  </pic:nvPicPr>
+                  <pic:blipFill>
+                    <a:blip r:embed="rId5" cstate="print">
+                      <a:extLst>
+                        <a:ext uri="{28A0092B-C50C-407E-A947-70E740481C1C}">
+                          <a14:useLocalDpi xmlns:a14="http://schemas.microsoft.com/office/drawing/2010/main" val="0"/>
+                        </a:ext>
+                      </a:extLst>
+                    </a:blip>
+                    <a:stretch>
+                      <a:fillRect/>
+                    </a:stretch>
+                  </pic:blipFill>
+                  <pic:spPr>
+                    <a:xfrm>
+                      <a:off x="0" y="0"/>
+                      <a:ext cx="2571750" cy="4572000"/>
+                    </a:xfrm>
+                    <a:prstGeom prst="rect">
+                      <a:avLst/>
+                    </a:prstGeom>
+                  </pic:spPr>
+                </pic:pic>
+              </a:graphicData>
+            </a:graphic>
+          </wp:inline>
+        </w:drawing>
+      </w:r>
+    </w:p>
+    <w:p>
+      <w:pPr>
+        <w:rPr>
+          <w:sz w:val="32"/>
+          <w:szCs w:val="32"/>
+        </w:rPr>
+      </w:pPr>
+      <w:r>
+        <w:rPr>
+          <w:sz w:val="32"/>
+          <w:szCs w:val="32"/>
+        </w:rPr>
+        <w:t>After the first time, every time the app is open it will proceed to the main activity directly, skipping the welcome screen.</w:t>
+      </w:r>
+    </w:p>
+    <w:p>
+      <w:pPr>
+        <w:rPr>
+          <w:b/>
+          <w:sz w:val="32"/>
+          <w:szCs w:val="32"/>
+        </w:rPr>
+      </w:pPr>
+      <w:r>
+        <w:rPr>
+          <w:b/>
+          <w:sz w:val="32"/>
+          <w:szCs w:val="32"/>
+        </w:rPr>
+        <w:t>Main activity</w:t>
       </w:r>
     </w:p>
     <w:p>
@@ -48,7 +165,21 @@
           <w:sz w:val="32"/>
           <w:szCs w:val="32"/>
         </w:rPr>
-        <w:t>Upon opening the app you should see an empty list and an add button (Figure 1)</w:t>
+        <w:t>Upon opening the app you should see an empty list and an add button</w:t>
+      </w:r>
+      <w:r>
+        <w:rPr>
+          <w:sz w:val="32"/>
+          <w:szCs w:val="32"/>
+        </w:rPr>
+        <w:t xml:space="preserve"> and 1 quota left (if it is the first time opening the app)</w:t>
+      </w:r>
+      <w:r>
+        <w:rPr>
+          <w:sz w:val="32"/>
+          <w:szCs w:val="32"/>
+        </w:rPr>
+        <w:t xml:space="preserve"> (Figure 1)</w:t>
       </w:r>
     </w:p>
     <w:p>
@@ -68,6 +199,7 @@
           <w:sz w:val="32"/>
           <w:szCs w:val="32"/>
         </w:rPr>
+        <w:lastRenderedPageBreak/>
         <w:t>Upon clicking the add button, the user should be able to create a new study session (Figure 2)</w:t>
       </w:r>
     </w:p>
@@ -126,33 +258,49 @@
       </w:pPr>
       <w:r>
         <w:rPr>
-          <w:sz w:val="32"/>
-          <w:szCs w:val="32"/>
-        </w:rPr>
-        <w:pict>
-          <v:shapetype id="_x0000_t75" coordsize="21600,21600" o:spt="75" o:preferrelative="t" path="m@4@5l@4@11@9@11@9@5xe" filled="f" stroked="f">
-            <v:stroke joinstyle="miter"/>
-            <v:formulas>
-              <v:f eqn="if lineDrawn pixelLineWidth 0"/>
-              <v:f eqn="sum @0 1 0"/>
-              <v:f eqn="sum 0 0 @1"/>
-              <v:f eqn="prod @2 1 2"/>
-              <v:f eqn="prod @3 21600 pixelWidth"/>
-              <v:f eqn="prod @3 21600 pixelHeight"/>
-              <v:f eqn="sum @0 0 1"/>
-              <v:f eqn="prod @6 1 2"/>
-              <v:f eqn="prod @7 21600 pixelWidth"/>
-              <v:f eqn="sum @8 21600 0"/>
-              <v:f eqn="prod @7 21600 pixelHeight"/>
-              <v:f eqn="sum @10 21600 0"/>
-            </v:formulas>
-            <v:path o:extrusionok="f" gradientshapeok="t" o:connecttype="rect"/>
-            <o:lock v:ext="edit" aspectratio="t"/>
-          </v:shapetype>
-          <v:shape id="_x0000_i1025" type="#_x0000_t75" style="width:198pt;height:5in">
-            <v:imagedata r:id="rId5" o:title="HomeScreen"/>
-          </v:shape>
-        </w:pict>
+          <w:noProof/>
+        </w:rPr>
+        <w:drawing>
+          <wp:inline distT="0" distB="0" distL="0" distR="0">
+            <wp:extent cx="2571750" cy="4572000"/>
+            <wp:effectExtent l="0" t="0" r="0" b="0"/>
+            <wp:docPr id="11" name="Picture 11"/>
+            <wp:cNvGraphicFramePr>
+              <a:graphicFrameLocks xmlns:a="http://schemas.openxmlformats.org/drawingml/2006/main" noChangeAspect="1"/>
+            </wp:cNvGraphicFramePr>
+            <a:graphic xmlns:a="http://schemas.openxmlformats.org/drawingml/2006/main">
+              <a:graphicData uri="http://schemas.openxmlformats.org/drawingml/2006/picture">
+                <pic:pic xmlns:pic="http://schemas.openxmlformats.org/drawingml/2006/picture">
+                  <pic:nvPicPr>
+                    <pic:cNvPr id="11" name="empty.png"/>
+                    <pic:cNvPicPr/>
+                  </pic:nvPicPr>
+                  <pic:blipFill>
+                    <a:blip r:embed="rId6" cstate="print">
+                      <a:extLst>
+                        <a:ext uri="{28A0092B-C50C-407E-A947-70E740481C1C}">
+                          <a14:useLocalDpi xmlns:a14="http://schemas.microsoft.com/office/drawing/2010/main" val="0"/>
+                        </a:ext>
+                      </a:extLst>
+                    </a:blip>
+                    <a:stretch>
+                      <a:fillRect/>
+                    </a:stretch>
+                  </pic:blipFill>
+                  <pic:spPr>
+                    <a:xfrm>
+                      <a:off x="0" y="0"/>
+                      <a:ext cx="2571750" cy="4572000"/>
+                    </a:xfrm>
+                    <a:prstGeom prst="rect">
+                      <a:avLst/>
+                    </a:prstGeom>
+                  </pic:spPr>
+                </pic:pic>
+              </a:graphicData>
+            </a:graphic>
+          </wp:inline>
+        </w:drawing>
       </w:r>
     </w:p>
     <w:p>
@@ -162,14 +310,27 @@
       <w:r>
         <w:t xml:space="preserve">Figure </w:t>
       </w:r>
-      <w:fldSimple w:instr=" SEQ Figure \* ARABIC ">
-        <w:r>
-          <w:rPr>
-            <w:noProof/>
-          </w:rPr>
-          <w:t>1</w:t>
-        </w:r>
-      </w:fldSimple>
+      <w:r>
+        <w:fldChar w:fldCharType="begin"/>
+      </w:r>
+      <w:r>
+        <w:instrText xml:space="preserve"> SEQ Figure \* ARABIC </w:instrText>
+      </w:r>
+      <w:r>
+        <w:fldChar w:fldCharType="separate"/>
+      </w:r>
+      <w:r>
+        <w:rPr>
+          <w:noProof/>
+        </w:rPr>
+        <w:t>1</w:t>
+      </w:r>
+      <w:r>
+        <w:rPr>
+          <w:noProof/>
+        </w:rPr>
+        <w:fldChar w:fldCharType="end"/>
+      </w:r>
     </w:p>
     <w:p>
       <w:pPr>
@@ -193,74 +354,6 @@
                 <pic:pic xmlns:pic="http://schemas.openxmlformats.org/drawingml/2006/picture">
                   <pic:nvPicPr>
                     <pic:cNvPr id="7" name="newStudySession.PNG"/>
-                    <pic:cNvPicPr/>
-                  </pic:nvPicPr>
-                  <pic:blipFill>
-                    <a:blip r:embed="rId6">
-                      <a:extLst>
-                        <a:ext uri="{28A0092B-C50C-407E-A947-70E740481C1C}">
-                          <a14:useLocalDpi xmlns:a14="http://schemas.microsoft.com/office/drawing/2010/main" val="0"/>
-                        </a:ext>
-                      </a:extLst>
-                    </a:blip>
-                    <a:stretch>
-                      <a:fillRect/>
-                    </a:stretch>
-                  </pic:blipFill>
-                  <pic:spPr>
-                    <a:xfrm>
-                      <a:off x="0" y="0"/>
-                      <a:ext cx="2516717" cy="4572000"/>
-                    </a:xfrm>
-                    <a:prstGeom prst="rect">
-                      <a:avLst/>
-                    </a:prstGeom>
-                  </pic:spPr>
-                </pic:pic>
-              </a:graphicData>
-            </a:graphic>
-          </wp:inline>
-        </w:drawing>
-      </w:r>
-    </w:p>
-    <w:p>
-      <w:pPr>
-        <w:pStyle w:val="Caption"/>
-      </w:pPr>
-      <w:r>
-        <w:t xml:space="preserve">Figure </w:t>
-      </w:r>
-      <w:fldSimple w:instr=" SEQ Figure \* ARABIC ">
-        <w:r>
-          <w:rPr>
-            <w:noProof/>
-          </w:rPr>
-          <w:t>2</w:t>
-        </w:r>
-      </w:fldSimple>
-    </w:p>
-    <w:p>
-      <w:pPr>
-        <w:keepNext/>
-      </w:pPr>
-      <w:r>
-        <w:rPr>
-          <w:noProof/>
-        </w:rPr>
-        <w:lastRenderedPageBreak/>
-        <w:drawing>
-          <wp:inline distT="0" distB="0" distL="0" distR="0" wp14:anchorId="71B1934F" wp14:editId="446D29AC">
-            <wp:extent cx="2516717" cy="4572000"/>
-            <wp:effectExtent l="0" t="0" r="0" b="0"/>
-            <wp:docPr id="4" name="Picture 4"/>
-            <wp:cNvGraphicFramePr>
-              <a:graphicFrameLocks xmlns:a="http://schemas.openxmlformats.org/drawingml/2006/main" noChangeAspect="1"/>
-            </wp:cNvGraphicFramePr>
-            <a:graphic xmlns:a="http://schemas.openxmlformats.org/drawingml/2006/main">
-              <a:graphicData uri="http://schemas.openxmlformats.org/drawingml/2006/picture">
-                <pic:pic xmlns:pic="http://schemas.openxmlformats.org/drawingml/2006/picture">
-                  <pic:nvPicPr>
-                    <pic:cNvPr id="4" name="Changing Time.PNG"/>
                     <pic:cNvPicPr/>
                   </pic:nvPicPr>
                   <pic:blipFill>
@@ -298,16 +391,28 @@
       <w:r>
         <w:t xml:space="preserve">Figure </w:t>
       </w:r>
-      <w:fldSimple w:instr=" SEQ Figure \* ARABIC ">
-        <w:r>
-          <w:rPr>
-            <w:noProof/>
-          </w:rPr>
-          <w:t>3</w:t>
-        </w:r>
-      </w:fldSimple>
-    </w:p>
-    <w:p/>
+      <w:r>
+        <w:fldChar w:fldCharType="begin"/>
+      </w:r>
+      <w:r>
+        <w:instrText xml:space="preserve"> SEQ Figure \* ARABIC </w:instrText>
+      </w:r>
+      <w:r>
+        <w:fldChar w:fldCharType="separate"/>
+      </w:r>
+      <w:r>
+        <w:rPr>
+          <w:noProof/>
+        </w:rPr>
+        <w:t>2</w:t>
+      </w:r>
+      <w:r>
+        <w:rPr>
+          <w:noProof/>
+        </w:rPr>
+        <w:fldChar w:fldCharType="end"/>
+      </w:r>
+    </w:p>
     <w:p>
       <w:pPr>
         <w:keepNext/>
@@ -318,10 +423,10 @@
         </w:rPr>
         <w:lastRenderedPageBreak/>
         <w:drawing>
-          <wp:inline distT="0" distB="0" distL="0" distR="0" wp14:anchorId="1CEC08A5" wp14:editId="26146827">
+          <wp:inline distT="0" distB="0" distL="0" distR="0" wp14:anchorId="71B1934F" wp14:editId="446D29AC">
             <wp:extent cx="2516717" cy="4572000"/>
             <wp:effectExtent l="0" t="0" r="0" b="0"/>
-            <wp:docPr id="1" name="Picture 1"/>
+            <wp:docPr id="4" name="Picture 4"/>
             <wp:cNvGraphicFramePr>
               <a:graphicFrameLocks xmlns:a="http://schemas.openxmlformats.org/drawingml/2006/main" noChangeAspect="1"/>
             </wp:cNvGraphicFramePr>
@@ -329,7 +434,7 @@
               <a:graphicData uri="http://schemas.openxmlformats.org/drawingml/2006/picture">
                 <pic:pic xmlns:pic="http://schemas.openxmlformats.org/drawingml/2006/picture">
                   <pic:nvPicPr>
-                    <pic:cNvPr id="1" name="Adding Repeats.PNG"/>
+                    <pic:cNvPr id="4" name="Changing Time.PNG"/>
                     <pic:cNvPicPr/>
                   </pic:nvPicPr>
                   <pic:blipFill>
@@ -367,14 +472,30 @@
       <w:r>
         <w:t xml:space="preserve">Figure </w:t>
       </w:r>
-      <w:fldSimple w:instr=" SEQ Figure \* ARABIC ">
-        <w:r>
-          <w:rPr>
-            <w:noProof/>
-          </w:rPr>
-          <w:t>4</w:t>
-        </w:r>
-      </w:fldSimple>
+      <w:r>
+        <w:fldChar w:fldCharType="begin"/>
+      </w:r>
+      <w:r>
+        <w:instrText xml:space="preserve"> SEQ Fig</w:instrText>
+      </w:r>
+      <w:r>
+        <w:instrText xml:space="preserve">ure \* ARABIC </w:instrText>
+      </w:r>
+      <w:r>
+        <w:fldChar w:fldCharType="separate"/>
+      </w:r>
+      <w:r>
+        <w:rPr>
+          <w:noProof/>
+        </w:rPr>
+        <w:t>3</w:t>
+      </w:r>
+      <w:r>
+        <w:rPr>
+          <w:noProof/>
+        </w:rPr>
+        <w:fldChar w:fldCharType="end"/>
+      </w:r>
     </w:p>
     <w:p/>
     <w:p>
@@ -387,10 +508,10 @@
         </w:rPr>
         <w:lastRenderedPageBreak/>
         <w:drawing>
-          <wp:inline distT="0" distB="0" distL="0" distR="0" wp14:anchorId="2066DFE9" wp14:editId="25A8A877">
+          <wp:inline distT="0" distB="0" distL="0" distR="0" wp14:anchorId="1CEC08A5" wp14:editId="26146827">
             <wp:extent cx="2516717" cy="4572000"/>
             <wp:effectExtent l="0" t="0" r="0" b="0"/>
-            <wp:docPr id="3" name="Picture 3"/>
+            <wp:docPr id="1" name="Picture 1"/>
             <wp:cNvGraphicFramePr>
               <a:graphicFrameLocks xmlns:a="http://schemas.openxmlformats.org/drawingml/2006/main" noChangeAspect="1"/>
             </wp:cNvGraphicFramePr>
@@ -398,7 +519,7 @@
               <a:graphicData uri="http://schemas.openxmlformats.org/drawingml/2006/picture">
                 <pic:pic xmlns:pic="http://schemas.openxmlformats.org/drawingml/2006/picture">
                   <pic:nvPicPr>
-                    <pic:cNvPr id="3" name="Changing end date.PNG"/>
+                    <pic:cNvPr id="1" name="Adding Repeats.PNG"/>
                     <pic:cNvPicPr/>
                   </pic:nvPicPr>
                   <pic:blipFill>
@@ -436,15 +557,29 @@
       <w:r>
         <w:t xml:space="preserve">Figure </w:t>
       </w:r>
-      <w:fldSimple w:instr=" SEQ Figure \* ARABIC ">
-        <w:r>
-          <w:rPr>
-            <w:noProof/>
-          </w:rPr>
-          <w:t>5</w:t>
-        </w:r>
-      </w:fldSimple>
-    </w:p>
+      <w:r>
+        <w:fldChar w:fldCharType="begin"/>
+      </w:r>
+      <w:r>
+        <w:instrText xml:space="preserve"> SEQ Figure \* ARABIC </w:instrText>
+      </w:r>
+      <w:r>
+        <w:fldChar w:fldCharType="separate"/>
+      </w:r>
+      <w:r>
+        <w:rPr>
+          <w:noProof/>
+        </w:rPr>
+        <w:t>4</w:t>
+      </w:r>
+      <w:r>
+        <w:rPr>
+          <w:noProof/>
+        </w:rPr>
+        <w:fldChar w:fldCharType="end"/>
+      </w:r>
+    </w:p>
+    <w:p/>
     <w:p>
       <w:pPr>
         <w:keepNext/>
@@ -455,10 +590,10 @@
         </w:rPr>
         <w:lastRenderedPageBreak/>
         <w:drawing>
-          <wp:inline distT="0" distB="0" distL="0" distR="0" wp14:anchorId="1D3E74A8" wp14:editId="000E11D9">
+          <wp:inline distT="0" distB="0" distL="0" distR="0" wp14:anchorId="2066DFE9" wp14:editId="25A8A877">
             <wp:extent cx="2516717" cy="4572000"/>
             <wp:effectExtent l="0" t="0" r="0" b="0"/>
-            <wp:docPr id="2" name="Picture 2"/>
+            <wp:docPr id="3" name="Picture 3"/>
             <wp:cNvGraphicFramePr>
               <a:graphicFrameLocks xmlns:a="http://schemas.openxmlformats.org/drawingml/2006/main" noChangeAspect="1"/>
             </wp:cNvGraphicFramePr>
@@ -466,7 +601,7 @@
               <a:graphicData uri="http://schemas.openxmlformats.org/drawingml/2006/picture">
                 <pic:pic xmlns:pic="http://schemas.openxmlformats.org/drawingml/2006/picture">
                   <pic:nvPicPr>
-                    <pic:cNvPr id="2" name="AnEntry.PNG"/>
+                    <pic:cNvPr id="3" name="Changing end date.PNG"/>
                     <pic:cNvPicPr/>
                   </pic:nvPicPr>
                   <pic:blipFill>
@@ -500,30 +635,127 @@
     <w:p>
       <w:pPr>
         <w:pStyle w:val="Caption"/>
-        <w:rPr>
-          <w:noProof/>
-        </w:rPr>
       </w:pPr>
       <w:r>
         <w:t xml:space="preserve">Figure </w:t>
       </w:r>
-      <w:fldSimple w:instr=" SEQ Figure \* ARABIC ">
-        <w:r>
-          <w:rPr>
-            <w:noProof/>
-          </w:rPr>
-          <w:t>6</w:t>
-        </w:r>
-      </w:fldSimple>
-    </w:p>
-    <w:p>
-      <w:pPr>
-        <w:rPr>
-          <w:sz w:val="28"/>
-        </w:rPr>
-      </w:pPr>
-      <w:r>
-        <w:rPr>
+      <w:r>
+        <w:fldChar w:fldCharType="begin"/>
+      </w:r>
+      <w:r>
+        <w:instrText xml:space="preserve"> SEQ Figure \* ARABIC </w:instrText>
+      </w:r>
+      <w:r>
+        <w:fldChar w:fldCharType="separate"/>
+      </w:r>
+      <w:r>
+        <w:rPr>
+          <w:noProof/>
+        </w:rPr>
+        <w:t>5</w:t>
+      </w:r>
+      <w:r>
+        <w:rPr>
+          <w:noProof/>
+        </w:rPr>
+        <w:fldChar w:fldCharType="end"/>
+      </w:r>
+    </w:p>
+    <w:p>
+      <w:pPr>
+        <w:keepNext/>
+      </w:pPr>
+      <w:r>
+        <w:rPr>
+          <w:noProof/>
+        </w:rPr>
+        <w:lastRenderedPageBreak/>
+        <w:drawing>
+          <wp:inline distT="0" distB="0" distL="0" distR="0">
+            <wp:extent cx="4629150" cy="8229600"/>
+            <wp:effectExtent l="0" t="0" r="0" b="0"/>
+            <wp:docPr id="12" name="Picture 12"/>
+            <wp:cNvGraphicFramePr>
+              <a:graphicFrameLocks xmlns:a="http://schemas.openxmlformats.org/drawingml/2006/main" noChangeAspect="1"/>
+            </wp:cNvGraphicFramePr>
+            <a:graphic xmlns:a="http://schemas.openxmlformats.org/drawingml/2006/main">
+              <a:graphicData uri="http://schemas.openxmlformats.org/drawingml/2006/picture">
+                <pic:pic xmlns:pic="http://schemas.openxmlformats.org/drawingml/2006/picture">
+                  <pic:nvPicPr>
+                    <pic:cNvPr id="12" name="empty.png"/>
+                    <pic:cNvPicPr/>
+                  </pic:nvPicPr>
+                  <pic:blipFill>
+                    <a:blip r:embed="rId11">
+                      <a:extLst>
+                        <a:ext uri="{28A0092B-C50C-407E-A947-70E740481C1C}">
+                          <a14:useLocalDpi xmlns:a14="http://schemas.microsoft.com/office/drawing/2010/main" val="0"/>
+                        </a:ext>
+                      </a:extLst>
+                    </a:blip>
+                    <a:stretch>
+                      <a:fillRect/>
+                    </a:stretch>
+                  </pic:blipFill>
+                  <pic:spPr>
+                    <a:xfrm>
+                      <a:off x="0" y="0"/>
+                      <a:ext cx="4629150" cy="8229600"/>
+                    </a:xfrm>
+                    <a:prstGeom prst="rect">
+                      <a:avLst/>
+                    </a:prstGeom>
+                  </pic:spPr>
+                </pic:pic>
+              </a:graphicData>
+            </a:graphic>
+          </wp:inline>
+        </w:drawing>
+      </w:r>
+    </w:p>
+    <w:p>
+      <w:pPr>
+        <w:pStyle w:val="Caption"/>
+        <w:rPr>
+          <w:noProof/>
+        </w:rPr>
+      </w:pPr>
+      <w:r>
+        <w:lastRenderedPageBreak/>
+        <w:t xml:space="preserve">Figure </w:t>
+      </w:r>
+      <w:r>
+        <w:fldChar w:fldCharType="begin"/>
+      </w:r>
+      <w:r>
+        <w:instrText xml:space="preserve"> SEQ Figure \* ARABIC </w:instrText>
+      </w:r>
+      <w:r>
+        <w:fldChar w:fldCharType="separate"/>
+      </w:r>
+      <w:r>
+        <w:rPr>
+          <w:noProof/>
+        </w:rPr>
+        <w:t>6</w:t>
+      </w:r>
+      <w:r>
+        <w:rPr>
+          <w:noProof/>
+        </w:rPr>
+        <w:fldChar w:fldCharType="end"/>
+      </w:r>
+    </w:p>
+    <w:p>
+      <w:pPr>
+        <w:rPr>
+          <w:b/>
+          <w:sz w:val="28"/>
+        </w:rPr>
+      </w:pPr>
+      <w:r>
+        <w:rPr>
+          <w:b/>
           <w:sz w:val="28"/>
         </w:rPr>
         <w:t>Testing Location Service</w:t>
@@ -560,8 +792,6 @@
         </w:rPr>
         <w:t>, it will say I will punish you and a punishment message is posted to your facebook.</w:t>
       </w:r>
-      <w:bookmarkStart w:id="0" w:name="_GoBack"/>
-      <w:bookmarkEnd w:id="0"/>
     </w:p>
     <w:p>
       <w:pPr>
@@ -600,7 +830,6 @@
           <w:noProof/>
           <w:sz w:val="28"/>
         </w:rPr>
-        <w:lastRenderedPageBreak/>
         <w:drawing>
           <wp:inline distT="0" distB="0" distL="0" distR="0">
             <wp:extent cx="2571750" cy="4572000"/>
@@ -614,74 +843,6 @@
                 <pic:pic xmlns:pic="http://schemas.openxmlformats.org/drawingml/2006/picture">
                   <pic:nvPicPr>
                     <pic:cNvPr id="5" name="device-2015-04-23-174128.png"/>
-                    <pic:cNvPicPr/>
-                  </pic:nvPicPr>
-                  <pic:blipFill>
-                    <a:blip r:embed="rId11" cstate="print">
-                      <a:extLst>
-                        <a:ext uri="{28A0092B-C50C-407E-A947-70E740481C1C}">
-                          <a14:useLocalDpi xmlns:a14="http://schemas.microsoft.com/office/drawing/2010/main" val="0"/>
-                        </a:ext>
-                      </a:extLst>
-                    </a:blip>
-                    <a:stretch>
-                      <a:fillRect/>
-                    </a:stretch>
-                  </pic:blipFill>
-                  <pic:spPr>
-                    <a:xfrm>
-                      <a:off x="0" y="0"/>
-                      <a:ext cx="2571750" cy="4572000"/>
-                    </a:xfrm>
-                    <a:prstGeom prst="rect">
-                      <a:avLst/>
-                    </a:prstGeom>
-                  </pic:spPr>
-                </pic:pic>
-              </a:graphicData>
-            </a:graphic>
-          </wp:inline>
-        </w:drawing>
-      </w:r>
-    </w:p>
-    <w:p>
-      <w:pPr>
-        <w:rPr>
-          <w:sz w:val="28"/>
-        </w:rPr>
-      </w:pPr>
-      <w:r>
-        <w:rPr>
-          <w:sz w:val="28"/>
-        </w:rPr>
-        <w:t>The first time the user use the app, the app will ask for permission to access the user’s public profile and the posting to the timeline</w:t>
-      </w:r>
-    </w:p>
-    <w:p>
-      <w:pPr>
-        <w:rPr>
-          <w:sz w:val="28"/>
-        </w:rPr>
-      </w:pPr>
-      <w:r>
-        <w:rPr>
-          <w:noProof/>
-          <w:sz w:val="28"/>
-        </w:rPr>
-        <w:lastRenderedPageBreak/>
-        <w:drawing>
-          <wp:inline distT="0" distB="0" distL="0" distR="0">
-            <wp:extent cx="2571750" cy="4572000"/>
-            <wp:effectExtent l="0" t="0" r="0" b="0"/>
-            <wp:docPr id="6" name="Picture 6"/>
-            <wp:cNvGraphicFramePr>
-              <a:graphicFrameLocks xmlns:a="http://schemas.openxmlformats.org/drawingml/2006/main" noChangeAspect="1"/>
-            </wp:cNvGraphicFramePr>
-            <a:graphic xmlns:a="http://schemas.openxmlformats.org/drawingml/2006/main">
-              <a:graphicData uri="http://schemas.openxmlformats.org/drawingml/2006/picture">
-                <pic:pic xmlns:pic="http://schemas.openxmlformats.org/drawingml/2006/picture">
-                  <pic:nvPicPr>
-                    <pic:cNvPr id="6" name="device-2015-04-23-174207.png"/>
                     <pic:cNvPicPr/>
                   </pic:nvPicPr>
                   <pic:blipFill>
@@ -711,16 +872,37 @@
           </wp:inline>
         </w:drawing>
       </w:r>
-      <w:r>
-        <w:rPr>
-          <w:noProof/>
-          <w:sz w:val="28"/>
-        </w:rPr>
+    </w:p>
+    <w:p>
+      <w:pPr>
+        <w:rPr>
+          <w:sz w:val="28"/>
+        </w:rPr>
+      </w:pPr>
+      <w:r>
+        <w:rPr>
+          <w:sz w:val="28"/>
+        </w:rPr>
+        <w:t>The first time the user use the app, the app will ask for permission to access the user’s public profile and the posting to the timeline</w:t>
+      </w:r>
+    </w:p>
+    <w:p>
+      <w:pPr>
+        <w:rPr>
+          <w:sz w:val="28"/>
+        </w:rPr>
+      </w:pPr>
+      <w:r>
+        <w:rPr>
+          <w:noProof/>
+          <w:sz w:val="28"/>
+        </w:rPr>
+        <w:lastRenderedPageBreak/>
         <w:drawing>
           <wp:inline distT="0" distB="0" distL="0" distR="0">
             <wp:extent cx="2571750" cy="4572000"/>
             <wp:effectExtent l="0" t="0" r="0" b="0"/>
-            <wp:docPr id="8" name="Picture 8"/>
+            <wp:docPr id="6" name="Picture 6"/>
             <wp:cNvGraphicFramePr>
               <a:graphicFrameLocks xmlns:a="http://schemas.openxmlformats.org/drawingml/2006/main" noChangeAspect="1"/>
             </wp:cNvGraphicFramePr>
@@ -728,7 +910,7 @@
               <a:graphicData uri="http://schemas.openxmlformats.org/drawingml/2006/picture">
                 <pic:pic xmlns:pic="http://schemas.openxmlformats.org/drawingml/2006/picture">
                   <pic:nvPicPr>
-                    <pic:cNvPr id="8" name="device-2015-04-23-174307.png"/>
+                    <pic:cNvPr id="6" name="device-2015-04-23-174207.png"/>
                     <pic:cNvPicPr/>
                   </pic:nvPicPr>
                   <pic:blipFill>
@@ -758,58 +940,16 @@
           </wp:inline>
         </w:drawing>
       </w:r>
-    </w:p>
-    <w:p>
-      <w:pPr>
-        <w:rPr>
-          <w:sz w:val="28"/>
-        </w:rPr>
-      </w:pPr>
-    </w:p>
-    <w:p>
-      <w:pPr>
-        <w:rPr>
-          <w:sz w:val="28"/>
-        </w:rPr>
-      </w:pPr>
-      <w:r>
-        <w:rPr>
-          <w:sz w:val="28"/>
-        </w:rPr>
-        <w:t xml:space="preserve">If the login failed (e.g. no internet connection) </w:t>
-      </w:r>
-      <w:proofErr w:type="gramStart"/>
-      <w:r>
-        <w:rPr>
-          <w:sz w:val="28"/>
-        </w:rPr>
-        <w:t>The</w:t>
-      </w:r>
-      <w:proofErr w:type="gramEnd"/>
-      <w:r>
-        <w:rPr>
-          <w:sz w:val="28"/>
-        </w:rPr>
-        <w:t xml:space="preserve"> app should show the following dialog and quit peacefully upon clicking OK</w:t>
-      </w:r>
-    </w:p>
-    <w:p>
-      <w:pPr>
-        <w:rPr>
-          <w:sz w:val="28"/>
-        </w:rPr>
-      </w:pPr>
-      <w:r>
-        <w:rPr>
-          <w:noProof/>
-          <w:sz w:val="28"/>
-        </w:rPr>
-        <w:lastRenderedPageBreak/>
+      <w:r>
+        <w:rPr>
+          <w:noProof/>
+          <w:sz w:val="28"/>
+        </w:rPr>
         <w:drawing>
           <wp:inline distT="0" distB="0" distL="0" distR="0">
             <wp:extent cx="2571750" cy="4572000"/>
             <wp:effectExtent l="0" t="0" r="0" b="0"/>
-            <wp:docPr id="9" name="Picture 9"/>
+            <wp:docPr id="8" name="Picture 8"/>
             <wp:cNvGraphicFramePr>
               <a:graphicFrameLocks xmlns:a="http://schemas.openxmlformats.org/drawingml/2006/main" noChangeAspect="1"/>
             </wp:cNvGraphicFramePr>
@@ -817,7 +957,7 @@
               <a:graphicData uri="http://schemas.openxmlformats.org/drawingml/2006/picture">
                 <pic:pic xmlns:pic="http://schemas.openxmlformats.org/drawingml/2006/picture">
                   <pic:nvPicPr>
-                    <pic:cNvPr id="9" name="device-2015-04-23-174535.png"/>
+                    <pic:cNvPr id="8" name="device-2015-04-23-174307.png"/>
                     <pic:cNvPicPr/>
                   </pic:nvPicPr>
                   <pic:blipFill>
@@ -848,6 +988,291 @@
         </w:drawing>
       </w:r>
     </w:p>
+    <w:p>
+      <w:pPr>
+        <w:rPr>
+          <w:sz w:val="28"/>
+        </w:rPr>
+      </w:pPr>
+    </w:p>
+    <w:p>
+      <w:pPr>
+        <w:rPr>
+          <w:sz w:val="28"/>
+        </w:rPr>
+      </w:pPr>
+      <w:r>
+        <w:rPr>
+          <w:sz w:val="28"/>
+        </w:rPr>
+        <w:t xml:space="preserve">If the login failed (e.g. no internet connection) </w:t>
+      </w:r>
+      <w:proofErr w:type="gramStart"/>
+      <w:r>
+        <w:rPr>
+          <w:sz w:val="28"/>
+        </w:rPr>
+        <w:t>The</w:t>
+      </w:r>
+      <w:proofErr w:type="gramEnd"/>
+      <w:r>
+        <w:rPr>
+          <w:sz w:val="28"/>
+        </w:rPr>
+        <w:t xml:space="preserve"> app should show the following dialog and quit peacefully upon clicking OK</w:t>
+      </w:r>
+    </w:p>
+    <w:p>
+      <w:pPr>
+        <w:rPr>
+          <w:sz w:val="28"/>
+        </w:rPr>
+      </w:pPr>
+      <w:r>
+        <w:rPr>
+          <w:noProof/>
+          <w:sz w:val="28"/>
+        </w:rPr>
+        <w:lastRenderedPageBreak/>
+        <w:drawing>
+          <wp:inline distT="0" distB="0" distL="0" distR="0">
+            <wp:extent cx="2571750" cy="4572000"/>
+            <wp:effectExtent l="0" t="0" r="0" b="0"/>
+            <wp:docPr id="9" name="Picture 9"/>
+            <wp:cNvGraphicFramePr>
+              <a:graphicFrameLocks xmlns:a="http://schemas.openxmlformats.org/drawingml/2006/main" noChangeAspect="1"/>
+            </wp:cNvGraphicFramePr>
+            <a:graphic xmlns:a="http://schemas.openxmlformats.org/drawingml/2006/main">
+              <a:graphicData uri="http://schemas.openxmlformats.org/drawingml/2006/picture">
+                <pic:pic xmlns:pic="http://schemas.openxmlformats.org/drawingml/2006/picture">
+                  <pic:nvPicPr>
+                    <pic:cNvPr id="9" name="device-2015-04-23-174535.png"/>
+                    <pic:cNvPicPr/>
+                  </pic:nvPicPr>
+                  <pic:blipFill>
+                    <a:blip r:embed="rId15" cstate="print">
+                      <a:extLst>
+                        <a:ext uri="{28A0092B-C50C-407E-A947-70E740481C1C}">
+                          <a14:useLocalDpi xmlns:a14="http://schemas.microsoft.com/office/drawing/2010/main" val="0"/>
+                        </a:ext>
+                      </a:extLst>
+                    </a:blip>
+                    <a:stretch>
+                      <a:fillRect/>
+                    </a:stretch>
+                  </pic:blipFill>
+                  <pic:spPr>
+                    <a:xfrm>
+                      <a:off x="0" y="0"/>
+                      <a:ext cx="2571750" cy="4572000"/>
+                    </a:xfrm>
+                    <a:prstGeom prst="rect">
+                      <a:avLst/>
+                    </a:prstGeom>
+                  </pic:spPr>
+                </pic:pic>
+              </a:graphicData>
+            </a:graphic>
+          </wp:inline>
+        </w:drawing>
+      </w:r>
+    </w:p>
+    <w:p>
+      <w:pPr>
+        <w:rPr>
+          <w:b/>
+          <w:sz w:val="28"/>
+        </w:rPr>
+      </w:pPr>
+      <w:r>
+        <w:rPr>
+          <w:b/>
+          <w:sz w:val="28"/>
+        </w:rPr>
+        <w:t>Test cancelling a session</w:t>
+      </w:r>
+    </w:p>
+    <w:p>
+      <w:pPr>
+        <w:rPr>
+          <w:sz w:val="28"/>
+        </w:rPr>
+      </w:pPr>
+      <w:r>
+        <w:rPr>
+          <w:sz w:val="28"/>
+        </w:rPr>
+        <w:t>Precondition: The user has scheduled a study session.</w:t>
+      </w:r>
+    </w:p>
+    <w:p>
+      <w:pPr>
+        <w:pStyle w:val="ListParagraph"/>
+        <w:numPr>
+          <w:ilvl w:val="0"/>
+          <w:numId w:val="2"/>
+        </w:numPr>
+        <w:rPr>
+          <w:sz w:val="28"/>
+        </w:rPr>
+      </w:pPr>
+      <w:r>
+        <w:rPr>
+          <w:sz w:val="28"/>
+        </w:rPr>
+        <w:t>Click the “garbage can” button</w:t>
+      </w:r>
+    </w:p>
+    <w:p>
+      <w:pPr>
+        <w:pStyle w:val="ListParagraph"/>
+        <w:numPr>
+          <w:ilvl w:val="0"/>
+          <w:numId w:val="2"/>
+        </w:numPr>
+        <w:rPr>
+          <w:sz w:val="28"/>
+        </w:rPr>
+      </w:pPr>
+      <w:r>
+        <w:rPr>
+          <w:sz w:val="28"/>
+        </w:rPr>
+        <w:t>If the user has at least one quota, a dialog will show up and warn the user that the operation will cost one quota. After confirming, the alarm will be deleted.</w:t>
+      </w:r>
+    </w:p>
+    <w:p>
+      <w:pPr>
+        <w:ind w:left="360"/>
+        <w:rPr>
+          <w:sz w:val="28"/>
+        </w:rPr>
+      </w:pPr>
+      <w:r>
+        <w:rPr>
+          <w:noProof/>
+          <w:sz w:val="28"/>
+        </w:rPr>
+        <w:lastRenderedPageBreak/>
+        <w:drawing>
+          <wp:inline distT="0" distB="0" distL="0" distR="0">
+            <wp:extent cx="2571750" cy="4572000"/>
+            <wp:effectExtent l="0" t="0" r="0" b="0"/>
+            <wp:docPr id="13" name="Picture 13"/>
+            <wp:cNvGraphicFramePr>
+              <a:graphicFrameLocks xmlns:a="http://schemas.openxmlformats.org/drawingml/2006/main" noChangeAspect="1"/>
+            </wp:cNvGraphicFramePr>
+            <a:graphic xmlns:a="http://schemas.openxmlformats.org/drawingml/2006/main">
+              <a:graphicData uri="http://schemas.openxmlformats.org/drawingml/2006/picture">
+                <pic:pic xmlns:pic="http://schemas.openxmlformats.org/drawingml/2006/picture">
+                  <pic:nvPicPr>
+                    <pic:cNvPr id="13" name="device-2015-04-30-172630.png"/>
+                    <pic:cNvPicPr/>
+                  </pic:nvPicPr>
+                  <pic:blipFill>
+                    <a:blip r:embed="rId16" cstate="print">
+                      <a:extLst>
+                        <a:ext uri="{28A0092B-C50C-407E-A947-70E740481C1C}">
+                          <a14:useLocalDpi xmlns:a14="http://schemas.microsoft.com/office/drawing/2010/main" val="0"/>
+                        </a:ext>
+                      </a:extLst>
+                    </a:blip>
+                    <a:stretch>
+                      <a:fillRect/>
+                    </a:stretch>
+                  </pic:blipFill>
+                  <pic:spPr>
+                    <a:xfrm>
+                      <a:off x="0" y="0"/>
+                      <a:ext cx="2571750" cy="4572000"/>
+                    </a:xfrm>
+                    <a:prstGeom prst="rect">
+                      <a:avLst/>
+                    </a:prstGeom>
+                  </pic:spPr>
+                </pic:pic>
+              </a:graphicData>
+            </a:graphic>
+          </wp:inline>
+        </w:drawing>
+      </w:r>
+    </w:p>
+    <w:p>
+      <w:pPr>
+        <w:pStyle w:val="ListParagraph"/>
+        <w:numPr>
+          <w:ilvl w:val="0"/>
+          <w:numId w:val="2"/>
+        </w:numPr>
+        <w:rPr>
+          <w:sz w:val="28"/>
+        </w:rPr>
+      </w:pPr>
+      <w:r>
+        <w:rPr>
+          <w:sz w:val="28"/>
+        </w:rPr>
+        <w:t>If the user has no quota left, a dialog will show up stating that the operation cannot be done because no quota is left.</w:t>
+      </w:r>
+    </w:p>
+    <w:p>
+      <w:pPr>
+        <w:ind w:left="360"/>
+        <w:rPr>
+          <w:sz w:val="28"/>
+        </w:rPr>
+      </w:pPr>
+      <w:bookmarkStart w:id="0" w:name="_GoBack"/>
+      <w:r>
+        <w:rPr>
+          <w:noProof/>
+          <w:sz w:val="28"/>
+        </w:rPr>
+        <w:lastRenderedPageBreak/>
+        <w:drawing>
+          <wp:inline distT="0" distB="0" distL="0" distR="0">
+            <wp:extent cx="2571750" cy="4572000"/>
+            <wp:effectExtent l="0" t="0" r="0" b="0"/>
+            <wp:docPr id="14" name="Picture 14"/>
+            <wp:cNvGraphicFramePr>
+              <a:graphicFrameLocks xmlns:a="http://schemas.openxmlformats.org/drawingml/2006/main" noChangeAspect="1"/>
+            </wp:cNvGraphicFramePr>
+            <a:graphic xmlns:a="http://schemas.openxmlformats.org/drawingml/2006/main">
+              <a:graphicData uri="http://schemas.openxmlformats.org/drawingml/2006/picture">
+                <pic:pic xmlns:pic="http://schemas.openxmlformats.org/drawingml/2006/picture">
+                  <pic:nvPicPr>
+                    <pic:cNvPr id="14" name="device-2015-04-30-172651.png"/>
+                    <pic:cNvPicPr/>
+                  </pic:nvPicPr>
+                  <pic:blipFill>
+                    <a:blip r:embed="rId17" cstate="print">
+                      <a:extLst>
+                        <a:ext uri="{28A0092B-C50C-407E-A947-70E740481C1C}">
+                          <a14:useLocalDpi xmlns:a14="http://schemas.microsoft.com/office/drawing/2010/main" val="0"/>
+                        </a:ext>
+                      </a:extLst>
+                    </a:blip>
+                    <a:stretch>
+                      <a:fillRect/>
+                    </a:stretch>
+                  </pic:blipFill>
+                  <pic:spPr>
+                    <a:xfrm>
+                      <a:off x="0" y="0"/>
+                      <a:ext cx="2571750" cy="4572000"/>
+                    </a:xfrm>
+                    <a:prstGeom prst="rect">
+                      <a:avLst/>
+                    </a:prstGeom>
+                  </pic:spPr>
+                </pic:pic>
+              </a:graphicData>
+            </a:graphic>
+          </wp:inline>
+        </w:drawing>
+      </w:r>
+      <w:bookmarkEnd w:id="0"/>
+    </w:p>
     <w:sectPr>
       <w:pgSz w:w="12240" w:h="15840"/>
       <w:pgMar w:top="1440" w:right="1440" w:bottom="1440" w:left="1440" w:header="720" w:footer="720" w:gutter="0"/>
@@ -861,6 +1286,92 @@
 <file path=word/numbering.xml><?xml version="1.0" encoding="utf-8"?>
 <w:numbering xmlns:wpc="http://schemas.microsoft.com/office/word/2010/wordprocessingCanvas" xmlns:mc="http://schemas.openxmlformats.org/markup-compatibility/2006" xmlns:o="urn:schemas-microsoft-com:office:office" xmlns:r="http://schemas.openxmlformats.org/officeDocument/2006/relationships" xmlns:m="http://schemas.openxmlformats.org/officeDocument/2006/math" xmlns:v="urn:schemas-microsoft-com:vml" xmlns:wp14="http://schemas.microsoft.com/office/word/2010/wordprocessingDrawing" xmlns:wp="http://schemas.openxmlformats.org/drawingml/2006/wordprocessingDrawing" xmlns:w10="urn:schemas-microsoft-com:office:word" xmlns:w="http://schemas.openxmlformats.org/wordprocessingml/2006/main" xmlns:w14="http://schemas.microsoft.com/office/word/2010/wordml" xmlns:w15="http://schemas.microsoft.com/office/word/2012/wordml" xmlns:wpg="http://schemas.microsoft.com/office/word/2010/wordprocessingGroup" xmlns:wpi="http://schemas.microsoft.com/office/word/2010/wordprocessingInk" xmlns:wne="http://schemas.microsoft.com/office/word/2006/wordml" xmlns:wps="http://schemas.microsoft.com/office/word/2010/wordprocessingShape" mc:Ignorable="w14 w15 wp14">
   <w:abstractNum w:abstractNumId="0">
+    <w:nsid w:val="49D77D90"/>
+    <w:multiLevelType w:val="hybridMultilevel"/>
+    <w:tmpl w:val="8C12F890"/>
+    <w:lvl w:ilvl="0" w:tplc="0409000F">
+      <w:start w:val="1"/>
+      <w:numFmt w:val="decimal"/>
+      <w:lvlText w:val="%1."/>
+      <w:lvlJc w:val="left"/>
+      <w:pPr>
+        <w:ind w:left="720" w:hanging="360"/>
+      </w:pPr>
+    </w:lvl>
+    <w:lvl w:ilvl="1" w:tplc="04090019" w:tentative="1">
+      <w:start w:val="1"/>
+      <w:numFmt w:val="lowerLetter"/>
+      <w:lvlText w:val="%2."/>
+      <w:lvlJc w:val="left"/>
+      <w:pPr>
+        <w:ind w:left="1440" w:hanging="360"/>
+      </w:pPr>
+    </w:lvl>
+    <w:lvl w:ilvl="2" w:tplc="0409001B" w:tentative="1">
+      <w:start w:val="1"/>
+      <w:numFmt w:val="lowerRoman"/>
+      <w:lvlText w:val="%3."/>
+      <w:lvlJc w:val="right"/>
+      <w:pPr>
+        <w:ind w:left="2160" w:hanging="180"/>
+      </w:pPr>
+    </w:lvl>
+    <w:lvl w:ilvl="3" w:tplc="0409000F" w:tentative="1">
+      <w:start w:val="1"/>
+      <w:numFmt w:val="decimal"/>
+      <w:lvlText w:val="%4."/>
+      <w:lvlJc w:val="left"/>
+      <w:pPr>
+        <w:ind w:left="2880" w:hanging="360"/>
+      </w:pPr>
+    </w:lvl>
+    <w:lvl w:ilvl="4" w:tplc="04090019" w:tentative="1">
+      <w:start w:val="1"/>
+      <w:numFmt w:val="lowerLetter"/>
+      <w:lvlText w:val="%5."/>
+      <w:lvlJc w:val="left"/>
+      <w:pPr>
+        <w:ind w:left="3600" w:hanging="360"/>
+      </w:pPr>
+    </w:lvl>
+    <w:lvl w:ilvl="5" w:tplc="0409001B" w:tentative="1">
+      <w:start w:val="1"/>
+      <w:numFmt w:val="lowerRoman"/>
+      <w:lvlText w:val="%6."/>
+      <w:lvlJc w:val="right"/>
+      <w:pPr>
+        <w:ind w:left="4320" w:hanging="180"/>
+      </w:pPr>
+    </w:lvl>
+    <w:lvl w:ilvl="6" w:tplc="0409000F" w:tentative="1">
+      <w:start w:val="1"/>
+      <w:numFmt w:val="decimal"/>
+      <w:lvlText w:val="%7."/>
+      <w:lvlJc w:val="left"/>
+      <w:pPr>
+        <w:ind w:left="5040" w:hanging="360"/>
+      </w:pPr>
+    </w:lvl>
+    <w:lvl w:ilvl="7" w:tplc="04090019" w:tentative="1">
+      <w:start w:val="1"/>
+      <w:numFmt w:val="lowerLetter"/>
+      <w:lvlText w:val="%8."/>
+      <w:lvlJc w:val="left"/>
+      <w:pPr>
+        <w:ind w:left="5760" w:hanging="360"/>
+      </w:pPr>
+    </w:lvl>
+    <w:lvl w:ilvl="8" w:tplc="0409001B" w:tentative="1">
+      <w:start w:val="1"/>
+      <w:numFmt w:val="lowerRoman"/>
+      <w:lvlText w:val="%9."/>
+      <w:lvlJc w:val="right"/>
+      <w:pPr>
+        <w:ind w:left="6480" w:hanging="180"/>
+      </w:pPr>
+    </w:lvl>
+  </w:abstractNum>
+  <w:abstractNum w:abstractNumId="1">
     <w:nsid w:val="5A6B0C31"/>
     <w:multiLevelType w:val="hybridMultilevel"/>
     <w:tmpl w:val="730AAE04"/>
@@ -950,6 +1461,9 @@
     </w:lvl>
   </w:abstractNum>
   <w:num w:numId="1">
+    <w:abstractNumId w:val="1"/>
+  </w:num>
+  <w:num w:numId="2">
     <w:abstractNumId w:val="0"/>
   </w:num>
 </w:numbering>

</xml_diff>